<commit_message>
Add throws InvalidOperationException and fix duplicate apiKey check
</commit_message>
<xml_diff>
--- a/docs/Rapport.docx
+++ b/docs/Rapport.docx
@@ -184,7 +184,13 @@
         <w:t>Leaderboard</w:t>
       </w:r>
     </w:p>
-    <w:p/>
+    <w:p>
+      <w:r>
+        <w:t>La ressource leaderboard, retourne la liste des cinq meilleurs « Players » (basé sur le nombre de points.)</w:t>
+      </w:r>
+      <w:bookmarkStart w:id="0" w:name="_GoBack"/>
+      <w:bookmarkEnd w:id="0"/>
+    </w:p>
     <w:p>
       <w:pPr>
         <w:pStyle w:val="Titre2"/>
@@ -563,6 +569,9 @@
     </w:p>
     <w:p>
       <w:r>
+        <w:rPr>
+          <w:noProof/>
+        </w:rPr>
         <w:drawing>
           <wp:inline distT="0" distB="0" distL="0" distR="0" wp14:anchorId="2052A874" wp14:editId="1E152C01">
             <wp:extent cx="8693994" cy="5509009"/>
@@ -612,8 +621,6 @@
           </wp:inline>
         </w:drawing>
       </w:r>
-      <w:bookmarkStart w:id="0" w:name="_GoBack"/>
-      <w:bookmarkEnd w:id="0"/>
     </w:p>
     <w:sectPr>
       <w:pgSz w:w="16840" w:h="11900" w:orient="landscape"/>
@@ -1053,6 +1060,7 @@
   <w:style w:type="character" w:default="1" w:styleId="Policepardfaut">
     <w:name w:val="Default Paragraph Font"/>
     <w:uiPriority w:val="1"/>
+    <w:semiHidden/>
     <w:unhideWhenUsed/>
   </w:style>
   <w:style w:type="table" w:default="1" w:styleId="TableauNormal">
@@ -1466,6 +1474,7 @@
   <w:style w:type="character" w:default="1" w:styleId="Policepardfaut">
     <w:name w:val="Default Paragraph Font"/>
     <w:uiPriority w:val="1"/>
+    <w:semiHidden/>
     <w:unhideWhenUsed/>
   </w:style>
   <w:style w:type="table" w:default="1" w:styleId="TableauNormal">

</xml_diff>